<commit_message>
doing stuff that hopefull won't mutilate anything
</commit_message>
<xml_diff>
--- a/AbstractDraft.docx
+++ b/AbstractDraft.docx
@@ -29,77 +29,207 @@
     </w:p>
     <w:p/>
     <w:p>
-      <w:r>
+      <w:pPr>
+        <w:rPr>
+          <w:rFonts w:ascii="Times New Roman" w:hAnsi="Times New Roman" w:cs="Times New Roman"/>
+          <w:sz w:val="24"/>
+          <w:szCs w:val="24"/>
+        </w:rPr>
+      </w:pPr>
+      <w:r>
+        <w:rPr>
+          <w:rFonts w:ascii="Times New Roman" w:hAnsi="Times New Roman" w:cs="Times New Roman"/>
+          <w:sz w:val="24"/>
+          <w:szCs w:val="24"/>
+        </w:rPr>
         <w:t xml:space="preserve">People around the world </w:t>
       </w:r>
       <w:r>
+        <w:rPr>
+          <w:rFonts w:ascii="Times New Roman" w:hAnsi="Times New Roman" w:cs="Times New Roman"/>
+          <w:sz w:val="24"/>
+          <w:szCs w:val="24"/>
+        </w:rPr>
         <w:t>grow tired of</w:t>
       </w:r>
       <w:r>
+        <w:rPr>
+          <w:rFonts w:ascii="Times New Roman" w:hAnsi="Times New Roman" w:cs="Times New Roman"/>
+          <w:sz w:val="24"/>
+          <w:szCs w:val="24"/>
+        </w:rPr>
         <w:t xml:space="preserve"> playing</w:t>
       </w:r>
       <w:r>
+        <w:rPr>
+          <w:rFonts w:ascii="Times New Roman" w:hAnsi="Times New Roman" w:cs="Times New Roman"/>
+          <w:sz w:val="24"/>
+          <w:szCs w:val="24"/>
+        </w:rPr>
         <w:t xml:space="preserve"> their</w:t>
       </w:r>
       <w:r>
+        <w:rPr>
+          <w:rFonts w:ascii="Times New Roman" w:hAnsi="Times New Roman" w:cs="Times New Roman"/>
+          <w:sz w:val="24"/>
+          <w:szCs w:val="24"/>
+        </w:rPr>
         <w:t xml:space="preserve"> single-player games over and over again, </w:t>
       </w:r>
       <w:r>
+        <w:rPr>
+          <w:rFonts w:ascii="Times New Roman" w:hAnsi="Times New Roman" w:cs="Times New Roman"/>
+          <w:sz w:val="24"/>
+          <w:szCs w:val="24"/>
+        </w:rPr>
         <w:t xml:space="preserve">as </w:t>
       </w:r>
       <w:r>
+        <w:rPr>
+          <w:rFonts w:ascii="Times New Roman" w:hAnsi="Times New Roman" w:cs="Times New Roman"/>
+          <w:sz w:val="24"/>
+          <w:szCs w:val="24"/>
+        </w:rPr>
         <w:t>there is only so much</w:t>
       </w:r>
       <w:r>
+        <w:rPr>
+          <w:rFonts w:ascii="Times New Roman" w:hAnsi="Times New Roman" w:cs="Times New Roman"/>
+          <w:sz w:val="24"/>
+          <w:szCs w:val="24"/>
+        </w:rPr>
         <w:t xml:space="preserve"> a single person can do within these</w:t>
       </w:r>
       <w:r>
+        <w:rPr>
+          <w:rFonts w:ascii="Times New Roman" w:hAnsi="Times New Roman" w:cs="Times New Roman"/>
+          <w:sz w:val="24"/>
+          <w:szCs w:val="24"/>
+        </w:rPr>
         <w:t xml:space="preserve"> video game. </w:t>
       </w:r>
       <w:r>
+        <w:rPr>
+          <w:rFonts w:ascii="Times New Roman" w:hAnsi="Times New Roman" w:cs="Times New Roman"/>
+          <w:sz w:val="24"/>
+          <w:szCs w:val="24"/>
+        </w:rPr>
         <w:t xml:space="preserve">As an alternative, </w:t>
       </w:r>
       <w:r>
+        <w:rPr>
+          <w:rFonts w:ascii="Times New Roman" w:hAnsi="Times New Roman" w:cs="Times New Roman"/>
+          <w:sz w:val="24"/>
+          <w:szCs w:val="24"/>
+        </w:rPr>
         <w:t>our group decided t</w:t>
       </w:r>
       <w:r>
+        <w:rPr>
+          <w:rFonts w:ascii="Times New Roman" w:hAnsi="Times New Roman" w:cs="Times New Roman"/>
+          <w:sz w:val="24"/>
+          <w:szCs w:val="24"/>
+        </w:rPr>
         <w:t xml:space="preserve">o combine networking and pygame </w:t>
       </w:r>
       <w:r>
+        <w:rPr>
+          <w:rFonts w:ascii="Times New Roman" w:hAnsi="Times New Roman" w:cs="Times New Roman"/>
+          <w:sz w:val="24"/>
+          <w:szCs w:val="24"/>
+        </w:rPr>
         <w:t>in python to create a strategy game that would allow multiplayer. The first thing our group decided to do was to set up a network connection</w:t>
       </w:r>
       <w:r>
+        <w:rPr>
+          <w:rFonts w:ascii="Times New Roman" w:hAnsi="Times New Roman" w:cs="Times New Roman"/>
+          <w:sz w:val="24"/>
+          <w:szCs w:val="24"/>
+        </w:rPr>
         <w:t>, therefore</w:t>
       </w:r>
       <w:r>
+        <w:rPr>
+          <w:rFonts w:ascii="Times New Roman" w:hAnsi="Times New Roman" w:cs="Times New Roman"/>
+          <w:sz w:val="24"/>
+          <w:szCs w:val="24"/>
+        </w:rPr>
         <w:t xml:space="preserve"> allow</w:t>
       </w:r>
       <w:r>
+        <w:rPr>
+          <w:rFonts w:ascii="Times New Roman" w:hAnsi="Times New Roman" w:cs="Times New Roman"/>
+          <w:sz w:val="24"/>
+          <w:szCs w:val="24"/>
+        </w:rPr>
         <w:t>ing</w:t>
       </w:r>
       <w:r>
+        <w:rPr>
+          <w:rFonts w:ascii="Times New Roman" w:hAnsi="Times New Roman" w:cs="Times New Roman"/>
+          <w:sz w:val="24"/>
+          <w:szCs w:val="24"/>
+        </w:rPr>
         <w:t xml:space="preserve"> multiplayer</w:t>
       </w:r>
       <w:r>
+        <w:rPr>
+          <w:rFonts w:ascii="Times New Roman" w:hAnsi="Times New Roman" w:cs="Times New Roman"/>
+          <w:sz w:val="24"/>
+          <w:szCs w:val="24"/>
+        </w:rPr>
         <w:t xml:space="preserve"> through multiple computers</w:t>
       </w:r>
       <w:r>
+        <w:rPr>
+          <w:rFonts w:ascii="Times New Roman" w:hAnsi="Times New Roman" w:cs="Times New Roman"/>
+          <w:sz w:val="24"/>
+          <w:szCs w:val="24"/>
+        </w:rPr>
         <w:t>. Once we achieved this</w:t>
       </w:r>
       <w:r>
+        <w:rPr>
+          <w:rFonts w:ascii="Times New Roman" w:hAnsi="Times New Roman" w:cs="Times New Roman"/>
+          <w:sz w:val="24"/>
+          <w:szCs w:val="24"/>
+        </w:rPr>
         <w:t>,</w:t>
       </w:r>
       <w:r>
+        <w:rPr>
+          <w:rFonts w:ascii="Times New Roman" w:hAnsi="Times New Roman" w:cs="Times New Roman"/>
+          <w:sz w:val="24"/>
+          <w:szCs w:val="24"/>
+        </w:rPr>
         <w:t xml:space="preserve"> w</w:t>
       </w:r>
       <w:r>
+        <w:rPr>
+          <w:rFonts w:ascii="Times New Roman" w:hAnsi="Times New Roman" w:cs="Times New Roman"/>
+          <w:sz w:val="24"/>
+          <w:szCs w:val="24"/>
+        </w:rPr>
         <w:t>e started working on the game files</w:t>
       </w:r>
       <w:r>
-        <w:t>, creating sprites and screens, and then programming them to all interact with one another.</w:t>
+        <w:rPr>
+          <w:rFonts w:ascii="Times New Roman" w:hAnsi="Times New Roman" w:cs="Times New Roman"/>
+          <w:sz w:val="24"/>
+          <w:szCs w:val="24"/>
+        </w:rPr>
+        <w:t>, creating sprites and screens, and then programming them to all interact with one an</w:t>
       </w:r>
       <w:bookmarkStart w:id="0" w:name="_GoBack"/>
       <w:bookmarkEnd w:id="0"/>
+      <w:r>
+        <w:rPr>
+          <w:rFonts w:ascii="Times New Roman" w:hAnsi="Times New Roman" w:cs="Times New Roman"/>
+          <w:sz w:val="24"/>
+          <w:szCs w:val="24"/>
+        </w:rPr>
+        <w:t>other.</w:t>
+      </w:r>
     </w:p>
     <w:sectPr>
       <w:pgSz w:w="12240" w:h="15840"/>

</xml_diff>